<commit_message>
deleted stale files. Serial and openMP working. MPI for tomorrow!
</commit_message>
<xml_diff>
--- a/coursework/LogBook.docx
+++ b/coursework/LogBook.docx
@@ -72,7 +72,7 @@
           <w:docPartGallery w:val="Table of Contents"/>
           <w:docPartUnique w:val="true"/>
         </w:docPartObj>
-        <w:id w:val="1778949656"/>
+        <w:id w:val="39629131"/>
       </w:sdtPr>
       <w:sdtContent>
         <w:p>
@@ -1638,9 +1638,9 @@
                   <wp:posOffset>0</wp:posOffset>
                 </wp:positionH>
                 <wp:positionV relativeFrom="paragraph">
-                  <wp:posOffset>-6985</wp:posOffset>
+                  <wp:posOffset>-6350</wp:posOffset>
                 </wp:positionV>
-                <wp:extent cx="2498090" cy="1726565"/>
+                <wp:extent cx="2498725" cy="1727200"/>
                 <wp:effectExtent l="0" t="0" r="19050" b="28575"/>
                 <wp:wrapNone/>
                 <wp:docPr id="1" name="Group 9"/>
@@ -1651,15 +1651,15 @@
                       <wpg:grpSpPr>
                         <a:xfrm>
                           <a:off x="0" y="0"/>
-                          <a:ext cx="2497320" cy="1725840"/>
+                          <a:ext cx="2498040" cy="1726560"/>
                         </a:xfrm>
                       </wpg:grpSpPr>
                       <wps:wsp>
                         <wps:cNvSpPr/>
                         <wps:spPr>
                           <a:xfrm>
-                            <a:off x="1564560" y="0"/>
-                            <a:ext cx="245160" cy="245160"/>
+                            <a:off x="1565280" y="0"/>
+                            <a:ext cx="244440" cy="244440"/>
                           </a:xfrm>
                           <a:prstGeom prst="rect">
                             <a:avLst/>
@@ -1722,8 +1722,8 @@
                         <wps:cNvSpPr/>
                         <wps:spPr>
                           <a:xfrm>
-                            <a:off x="783000" y="678240"/>
-                            <a:ext cx="245160" cy="245880"/>
+                            <a:off x="783720" y="678960"/>
+                            <a:ext cx="244440" cy="245160"/>
                           </a:xfrm>
                           <a:prstGeom prst="rect">
                             <a:avLst/>
@@ -1786,8 +1786,8 @@
                         <wps:cNvSpPr/>
                         <wps:spPr>
                           <a:xfrm>
-                            <a:off x="0" y="1480680"/>
-                            <a:ext cx="245160" cy="245160"/>
+                            <a:off x="0" y="1482120"/>
+                            <a:ext cx="244440" cy="244440"/>
                           </a:xfrm>
                           <a:prstGeom prst="rect">
                             <a:avLst/>
@@ -1850,8 +1850,8 @@
                         <wps:cNvSpPr/>
                         <wps:spPr>
                           <a:xfrm>
-                            <a:off x="754560" y="1480680"/>
-                            <a:ext cx="245160" cy="245160"/>
+                            <a:off x="754920" y="1482120"/>
+                            <a:ext cx="244440" cy="244440"/>
                           </a:xfrm>
                           <a:prstGeom prst="rect">
                             <a:avLst/>
@@ -1914,8 +1914,8 @@
                         <wps:cNvSpPr/>
                         <wps:spPr>
                           <a:xfrm>
-                            <a:off x="2252520" y="706680"/>
-                            <a:ext cx="245160" cy="245880"/>
+                            <a:off x="2253600" y="707400"/>
+                            <a:ext cx="244440" cy="245160"/>
                           </a:xfrm>
                           <a:prstGeom prst="rect">
                             <a:avLst/>
@@ -1978,8 +1978,8 @@
                         <wps:cNvSpPr/>
                         <wps:spPr>
                           <a:xfrm>
-                            <a:off x="1488600" y="706680"/>
-                            <a:ext cx="245160" cy="245880"/>
+                            <a:off x="1488960" y="707400"/>
+                            <a:ext cx="244440" cy="245160"/>
                           </a:xfrm>
                           <a:prstGeom prst="rect">
                             <a:avLst/>
@@ -2042,8 +2042,8 @@
                         <wps:cNvSpPr/>
                         <wps:spPr>
                           <a:xfrm>
-                            <a:off x="1488600" y="1480680"/>
-                            <a:ext cx="245160" cy="245160"/>
+                            <a:off x="1488960" y="1482120"/>
+                            <a:ext cx="244440" cy="244440"/>
                           </a:xfrm>
                           <a:prstGeom prst="rect">
                             <a:avLst/>
@@ -2110,8 +2110,8 @@
           </mc:Choice>
           <mc:Fallback>
             <w:pict>
-              <v:group id="shape_0" alt="Group 9" style="position:absolute;margin-left:0pt;margin-top:-0.55pt;width:196.65pt;height:135.9pt" coordorigin="0,-11" coordsize="3933,2718">
-                <v:rect id="shape_0" fillcolor="white" stroked="t" style="position:absolute;left:2464;top:-11;width:385;height:385">
+              <v:group id="shape_0" alt="Group 9" style="position:absolute;margin-left:0pt;margin-top:-0.5pt;width:196.7pt;height:135.95pt" coordorigin="0,-10" coordsize="3934,2719">
+                <v:rect id="shape_0" fillcolor="white" stroked="t" style="position:absolute;left:2465;top:-10;width:384;height:384">
                   <v:textbox>
                     <w:txbxContent>
                       <w:p>
@@ -2150,7 +2150,7 @@
                   <v:fill o:detectmouseclick="t" type="solid" color2="black"/>
                   <v:stroke color="black" weight="6480" joinstyle="round" endcap="flat"/>
                 </v:rect>
-                <v:rect id="shape_0" fillcolor="white" stroked="t" style="position:absolute;left:1233;top:1057;width:385;height:386">
+                <v:rect id="shape_0" fillcolor="white" stroked="t" style="position:absolute;left:1234;top:1059;width:384;height:385">
                   <v:textbox>
                     <w:txbxContent>
                       <w:p>
@@ -2189,7 +2189,7 @@
                   <v:fill o:detectmouseclick="t" type="solid" color2="black"/>
                   <v:stroke color="black" weight="6480" joinstyle="round" endcap="flat"/>
                 </v:rect>
-                <v:rect id="shape_0" fillcolor="white" stroked="t" style="position:absolute;left:0;top:2321;width:385;height:385">
+                <v:rect id="shape_0" fillcolor="white" stroked="t" style="position:absolute;left:0;top:2324;width:384;height:384">
                   <v:textbox>
                     <w:txbxContent>
                       <w:p>
@@ -2228,7 +2228,7 @@
                   <v:fill o:detectmouseclick="t" type="solid" color2="black"/>
                   <v:stroke color="black" weight="6480" joinstyle="round" endcap="flat"/>
                 </v:rect>
-                <v:rect id="shape_0" fillcolor="white" stroked="t" style="position:absolute;left:1188;top:2321;width:385;height:385">
+                <v:rect id="shape_0" fillcolor="white" stroked="t" style="position:absolute;left:1189;top:2324;width:384;height:384">
                   <v:textbox>
                     <w:txbxContent>
                       <w:p>
@@ -2267,7 +2267,7 @@
                   <v:fill o:detectmouseclick="t" type="solid" color2="black"/>
                   <v:stroke color="black" weight="6480" joinstyle="round" endcap="flat"/>
                 </v:rect>
-                <v:rect id="shape_0" fillcolor="white" stroked="t" style="position:absolute;left:3547;top:1102;width:385;height:386">
+                <v:rect id="shape_0" fillcolor="white" stroked="t" style="position:absolute;left:3549;top:1104;width:384;height:385">
                   <v:textbox>
                     <w:txbxContent>
                       <w:p>
@@ -2306,7 +2306,7 @@
                   <v:fill o:detectmouseclick="t" type="solid" color2="black"/>
                   <v:stroke color="black" weight="6480" joinstyle="round" endcap="flat"/>
                 </v:rect>
-                <v:rect id="shape_0" fillcolor="white" stroked="t" style="position:absolute;left:2344;top:1102;width:385;height:386">
+                <v:rect id="shape_0" fillcolor="white" stroked="t" style="position:absolute;left:2345;top:1104;width:384;height:385">
                   <v:textbox>
                     <w:txbxContent>
                       <w:p>
@@ -2345,7 +2345,7 @@
                   <v:fill o:detectmouseclick="t" type="solid" color2="black"/>
                   <v:stroke color="black" weight="6480" joinstyle="round" endcap="flat"/>
                 </v:rect>
-                <v:rect id="shape_0" fillcolor="white" stroked="t" style="position:absolute;left:2344;top:2321;width:385;height:385">
+                <v:rect id="shape_0" fillcolor="white" stroked="t" style="position:absolute;left:2345;top:2324;width:384;height:384">
                   <v:textbox>
                     <w:txbxContent>
                       <w:p>
@@ -3364,10 +3364,48 @@
       <w:r>
         <w:rPr/>
         <w:tab/>
-      </w:r>
-      <w:r>
-        <w:rPr/>
         <w:t>I need agents that will be performing the decription. They will receive a pointer/reference to a queue that contains the key, each time they will simply pop_front() the queue and test. A seperate thread will handle constant generation of the solutions for all the queues (each agent will have its own queue).</w:t>
+      </w:r>
+    </w:p>
+    <w:p>
+      <w:pPr>
+        <w:pStyle w:val="Heading2"/>
+        <w:rPr/>
+      </w:pPr>
+      <w:r>
+        <w:rPr/>
+        <w:t>23/11/2018</w:t>
+      </w:r>
+    </w:p>
+    <w:p>
+      <w:pPr>
+        <w:pStyle w:val="Normal"/>
+        <w:rPr/>
+      </w:pPr>
+      <w:r>
+        <w:rPr/>
+        <w:tab/>
+        <w:t>Due to my own misunderstanding of OpenMPs purpose (and my own understanding of modern threading techniques) I have now realised that my old method would no</w:t>
+      </w:r>
+      <w:r>
+        <w:rPr/>
+        <w:t>t</w:t>
+      </w:r>
+      <w:r>
+        <w:rPr/>
+        <w:t xml:space="preserve"> work as OpenMP works exclusively as a branching method. Nothing else. My new strategy involves mak</w:t>
+      </w:r>
+      <w:r>
+        <w:rPr/>
+        <w:t>ing</w:t>
+      </w:r>
+      <w:r>
+        <w:rPr/>
+        <w:t xml:space="preserve"> copies for anything that might be shared, manually, using locks to ensure no conflict, and locks are now also employed on the key generator to ensure no </w:t>
+      </w:r>
+      <w:r>
+        <w:rPr/>
+        <w:t>conflicts ensure (and to make sure that the sharing is made explicit instead of relying on OpenMPs implicity).</w:t>
       </w:r>
     </w:p>
     <w:p>
@@ -3418,7 +3456,7 @@
           <w:docPartGallery w:val="Bibliographies"/>
           <w:docPartUnique w:val="true"/>
         </w:docPartObj>
-        <w:id w:val="868807161"/>
+        <w:id w:val="1782682465"/>
       </w:sdtPr>
       <w:sdtContent>
         <w:p>
@@ -3864,11 +3902,29 @@
           </w:r>
           <w:r>
             <w:rPr/>
-            <w:t>, 26(5), pp.354-</w:t>
+            <w:t>, 26(5), pp.354</w:t>
           </w:r>
           <w:r>
             <w:rPr/>
             <w:fldChar w:fldCharType="end"/>
+          </w:r>
+        </w:p>
+        <w:p>
+          <w:pPr>
+            <w:pStyle w:val="Normal"/>
+            <w:rPr/>
+          </w:pPr>
+          <w:r>
+            <w:rPr/>
+          </w:r>
+        </w:p>
+        <w:p>
+          <w:pPr>
+            <w:pStyle w:val="Normal"/>
+            <w:rPr/>
+          </w:pPr>
+          <w:r>
+            <w:rPr/>
           </w:r>
         </w:p>
         <w:p>
@@ -4626,6 +4682,11 @@
   </w:style>
   <w:style w:type="character" w:styleId="ListLabel4">
     <w:name w:val="ListLabel 4"/>
+    <w:qFormat/>
+    <w:rPr/>
+  </w:style>
+  <w:style w:type="character" w:styleId="ListLabel5">
+    <w:name w:val="ListLabel 5"/>
     <w:qFormat/>
     <w:rPr/>
   </w:style>

</xml_diff>

<commit_message>
MPI written, perform more refactoring
</commit_message>
<xml_diff>
--- a/coursework/LogBook.docx
+++ b/coursework/LogBook.docx
@@ -72,7 +72,7 @@
           <w:docPartGallery w:val="Table of Contents"/>
           <w:docPartUnique w:val="true"/>
         </w:docPartObj>
-        <w:id w:val="39629131"/>
+        <w:id w:val="364084985"/>
       </w:sdtPr>
       <w:sdtContent>
         <w:p>
@@ -1638,9 +1638,9 @@
                   <wp:posOffset>0</wp:posOffset>
                 </wp:positionH>
                 <wp:positionV relativeFrom="paragraph">
-                  <wp:posOffset>-6350</wp:posOffset>
+                  <wp:posOffset>-5080</wp:posOffset>
                 </wp:positionV>
-                <wp:extent cx="2498725" cy="1727200"/>
+                <wp:extent cx="2499995" cy="1728470"/>
                 <wp:effectExtent l="0" t="0" r="19050" b="28575"/>
                 <wp:wrapNone/>
                 <wp:docPr id="1" name="Group 9"/>
@@ -1651,15 +1651,15 @@
                       <wpg:grpSpPr>
                         <a:xfrm>
                           <a:off x="0" y="0"/>
-                          <a:ext cx="2498040" cy="1726560"/>
+                          <a:ext cx="2499480" cy="1728000"/>
                         </a:xfrm>
                       </wpg:grpSpPr>
                       <wps:wsp>
                         <wps:cNvSpPr/>
                         <wps:spPr>
                           <a:xfrm>
-                            <a:off x="1565280" y="0"/>
-                            <a:ext cx="244440" cy="244440"/>
+                            <a:off x="1566720" y="0"/>
+                            <a:ext cx="243360" cy="243360"/>
                           </a:xfrm>
                           <a:prstGeom prst="rect">
                             <a:avLst/>
@@ -1722,8 +1722,8 @@
                         <wps:cNvSpPr/>
                         <wps:spPr>
                           <a:xfrm>
-                            <a:off x="783720" y="678960"/>
-                            <a:ext cx="244440" cy="245160"/>
+                            <a:off x="784800" y="680040"/>
+                            <a:ext cx="243360" cy="243720"/>
                           </a:xfrm>
                           <a:prstGeom prst="rect">
                             <a:avLst/>
@@ -1786,8 +1786,8 @@
                         <wps:cNvSpPr/>
                         <wps:spPr>
                           <a:xfrm>
-                            <a:off x="0" y="1482120"/>
-                            <a:ext cx="244440" cy="244440"/>
+                            <a:off x="0" y="1484640"/>
+                            <a:ext cx="243360" cy="243360"/>
                           </a:xfrm>
                           <a:prstGeom prst="rect">
                             <a:avLst/>
@@ -1850,8 +1850,8 @@
                         <wps:cNvSpPr/>
                         <wps:spPr>
                           <a:xfrm>
-                            <a:off x="754920" y="1482120"/>
-                            <a:ext cx="244440" cy="244440"/>
+                            <a:off x="756360" y="1484640"/>
+                            <a:ext cx="243360" cy="243360"/>
                           </a:xfrm>
                           <a:prstGeom prst="rect">
                             <a:avLst/>
@@ -1914,8 +1914,8 @@
                         <wps:cNvSpPr/>
                         <wps:spPr>
                           <a:xfrm>
-                            <a:off x="2253600" y="707400"/>
-                            <a:ext cx="244440" cy="245160"/>
+                            <a:off x="2256120" y="708840"/>
+                            <a:ext cx="243360" cy="243720"/>
                           </a:xfrm>
                           <a:prstGeom prst="rect">
                             <a:avLst/>
@@ -1978,8 +1978,8 @@
                         <wps:cNvSpPr/>
                         <wps:spPr>
                           <a:xfrm>
-                            <a:off x="1488960" y="707400"/>
-                            <a:ext cx="244440" cy="245160"/>
+                            <a:off x="1490400" y="708840"/>
+                            <a:ext cx="243360" cy="243720"/>
                           </a:xfrm>
                           <a:prstGeom prst="rect">
                             <a:avLst/>
@@ -2042,8 +2042,8 @@
                         <wps:cNvSpPr/>
                         <wps:spPr>
                           <a:xfrm>
-                            <a:off x="1488960" y="1482120"/>
-                            <a:ext cx="244440" cy="244440"/>
+                            <a:off x="1490400" y="1484640"/>
+                            <a:ext cx="243360" cy="243360"/>
                           </a:xfrm>
                           <a:prstGeom prst="rect">
                             <a:avLst/>
@@ -2110,8 +2110,8 @@
           </mc:Choice>
           <mc:Fallback>
             <w:pict>
-              <v:group id="shape_0" alt="Group 9" style="position:absolute;margin-left:0pt;margin-top:-0.5pt;width:196.7pt;height:135.95pt" coordorigin="0,-10" coordsize="3934,2719">
-                <v:rect id="shape_0" fillcolor="white" stroked="t" style="position:absolute;left:2465;top:-10;width:384;height:384">
+              <v:group id="shape_0" alt="Group 9" style="position:absolute;margin-left:0pt;margin-top:-0.4pt;width:196.8pt;height:136.05pt" coordorigin="0,-8" coordsize="3936,2721">
+                <v:rect id="shape_0" fillcolor="white" stroked="t" style="position:absolute;left:2467;top:-8;width:382;height:382">
                   <v:textbox>
                     <w:txbxContent>
                       <w:p>
@@ -2150,7 +2150,7 @@
                   <v:fill o:detectmouseclick="t" type="solid" color2="black"/>
                   <v:stroke color="black" weight="6480" joinstyle="round" endcap="flat"/>
                 </v:rect>
-                <v:rect id="shape_0" fillcolor="white" stroked="t" style="position:absolute;left:1234;top:1059;width:384;height:385">
+                <v:rect id="shape_0" fillcolor="white" stroked="t" style="position:absolute;left:1236;top:1063;width:382;height:383">
                   <v:textbox>
                     <w:txbxContent>
                       <w:p>
@@ -2189,7 +2189,7 @@
                   <v:fill o:detectmouseclick="t" type="solid" color2="black"/>
                   <v:stroke color="black" weight="6480" joinstyle="round" endcap="flat"/>
                 </v:rect>
-                <v:rect id="shape_0" fillcolor="white" stroked="t" style="position:absolute;left:0;top:2324;width:384;height:384">
+                <v:rect id="shape_0" fillcolor="white" stroked="t" style="position:absolute;left:0;top:2330;width:382;height:382">
                   <v:textbox>
                     <w:txbxContent>
                       <w:p>
@@ -2228,7 +2228,7 @@
                   <v:fill o:detectmouseclick="t" type="solid" color2="black"/>
                   <v:stroke color="black" weight="6480" joinstyle="round" endcap="flat"/>
                 </v:rect>
-                <v:rect id="shape_0" fillcolor="white" stroked="t" style="position:absolute;left:1189;top:2324;width:384;height:384">
+                <v:rect id="shape_0" fillcolor="white" stroked="t" style="position:absolute;left:1191;top:2330;width:382;height:382">
                   <v:textbox>
                     <w:txbxContent>
                       <w:p>
@@ -2267,7 +2267,7 @@
                   <v:fill o:detectmouseclick="t" type="solid" color2="black"/>
                   <v:stroke color="black" weight="6480" joinstyle="round" endcap="flat"/>
                 </v:rect>
-                <v:rect id="shape_0" fillcolor="white" stroked="t" style="position:absolute;left:3549;top:1104;width:384;height:385">
+                <v:rect id="shape_0" fillcolor="white" stroked="t" style="position:absolute;left:3553;top:1108;width:382;height:383">
                   <v:textbox>
                     <w:txbxContent>
                       <w:p>
@@ -2306,7 +2306,7 @@
                   <v:fill o:detectmouseclick="t" type="solid" color2="black"/>
                   <v:stroke color="black" weight="6480" joinstyle="round" endcap="flat"/>
                 </v:rect>
-                <v:rect id="shape_0" fillcolor="white" stroked="t" style="position:absolute;left:2345;top:1104;width:384;height:385">
+                <v:rect id="shape_0" fillcolor="white" stroked="t" style="position:absolute;left:2347;top:1108;width:382;height:383">
                   <v:textbox>
                     <w:txbxContent>
                       <w:p>
@@ -2345,7 +2345,7 @@
                   <v:fill o:detectmouseclick="t" type="solid" color2="black"/>
                   <v:stroke color="black" weight="6480" joinstyle="round" endcap="flat"/>
                 </v:rect>
-                <v:rect id="shape_0" fillcolor="white" stroked="t" style="position:absolute;left:2345;top:2324;width:384;height:384">
+                <v:rect id="shape_0" fillcolor="white" stroked="t" style="position:absolute;left:2347;top:2330;width:382;height:382">
                   <v:textbox>
                     <w:txbxContent>
                       <w:p>
@@ -3385,27 +3385,101 @@
       <w:r>
         <w:rPr/>
         <w:tab/>
-        <w:t>Due to my own misunderstanding of OpenMPs purpose (and my own understanding of modern threading techniques) I have now realised that my old method would no</w:t>
-      </w:r>
-      <w:r>
-        <w:rPr/>
-        <w:t>t</w:t>
-      </w:r>
-      <w:r>
-        <w:rPr/>
-        <w:t xml:space="preserve"> work as OpenMP works exclusively as a branching method. Nothing else. My new strategy involves mak</w:t>
-      </w:r>
-      <w:r>
-        <w:rPr/>
-        <w:t>ing</w:t>
-      </w:r>
-      <w:r>
-        <w:rPr/>
-        <w:t xml:space="preserve"> copies for anything that might be shared, manually, using locks to ensure no conflict, and locks are now also employed on the key generator to ensure no </w:t>
-      </w:r>
-      <w:r>
-        <w:rPr/>
-        <w:t>conflicts ensure (and to make sure that the sharing is made explicit instead of relying on OpenMPs implicity).</w:t>
+        <w:t>Due to my own misunderstanding of OpenMPs purpose (and my own understanding of modern threading techniques) I have now realised that my old method would not work as OpenMP works exclusively as a branching method. Nothing else. My new strategy involves making copies for anything that might be shared, manually, using locks to ensure no conflict, and locks are now also employed on the key generator to ensure no conflicts ensure (and to make sure that the sharing is made explicit instead of relying on OpenMPs implicity).</w:t>
+      </w:r>
+    </w:p>
+    <w:p>
+      <w:pPr>
+        <w:pStyle w:val="Heading2"/>
+        <w:rPr/>
+      </w:pPr>
+      <w:r>
+        <w:rPr/>
+        <w:t>2</w:t>
+      </w:r>
+      <w:r>
+        <w:rPr/>
+        <w:t>8</w:t>
+      </w:r>
+      <w:r>
+        <w:rPr/>
+        <w:t>/11/</w:t>
+      </w:r>
+      <w:r>
+        <w:rPr/>
+        <w:t>2018</w:t>
+      </w:r>
+    </w:p>
+    <w:p>
+      <w:pPr>
+        <w:pStyle w:val="Normal"/>
+        <w:rPr/>
+      </w:pPr>
+      <w:r>
+        <w:rPr/>
+        <w:tab/>
+      </w:r>
+      <w:r>
+        <w:rPr/>
+        <w:t>Having completed the OpenMP part, I moved onto MPI. After establishing how to use it, my plan was to emulate what openmp does as close as possible (as I have already proven that it is quicker than serial).</w:t>
+      </w:r>
+    </w:p>
+    <w:p>
+      <w:pPr>
+        <w:pStyle w:val="Normal"/>
+        <w:rPr/>
+      </w:pPr>
+      <w:r>
+        <w:rPr/>
+        <w:tab/>
+      </w:r>
+      <w:r>
+        <w:rPr/>
+        <w:t xml:space="preserve">However a manjor issue in MPI is managing sends and receives effectively. Having a kill switch for other kernels is also vital in making sure the program actually </w:t>
+      </w:r>
+      <w:r>
+        <w:rPr>
+          <w:i/>
+          <w:iCs/>
+        </w:rPr>
+        <w:t>ends.</w:t>
+      </w:r>
+      <w:r>
+        <w:rPr>
+          <w:i w:val="false"/>
+          <w:iCs w:val="false"/>
+        </w:rPr>
+        <w:t xml:space="preserve"> </w:t>
+      </w:r>
+      <w:bookmarkStart w:id="22" w:name="__DdeLink__769_3694044723"/>
+      <w:r>
+        <w:rPr>
+          <w:i w:val="false"/>
+          <w:iCs w:val="false"/>
+        </w:rPr>
+        <w:t>MPI::Comm::AllReduce</w:t>
+      </w:r>
+      <w:bookmarkEnd w:id="22"/>
+      <w:r>
+        <w:rPr>
+          <w:i w:val="false"/>
+          <w:iCs w:val="false"/>
+        </w:rPr>
+        <w:t xml:space="preserve"> was used with the MPI_LOR flag to or together all threads done flags as this seemed a much quicker and explicit way of performing this check (compared to  MPI::Comm::AllGather/AllGatherV). </w:t>
+      </w:r>
+    </w:p>
+    <w:p>
+      <w:pPr>
+        <w:pStyle w:val="Normal"/>
+        <w:rPr/>
+      </w:pPr>
+      <w:r>
+        <w:rPr>
+          <w:i w:val="false"/>
+          <w:iCs w:val="false"/>
+        </w:rPr>
+        <w:tab/>
+        <w:t>The Master is in charge of dishing out keys to other kernels as they need it. This is achieved by each thread sending a request tag to the master thread and then waiting to receive the key (with a key tag). The Master performs Irecv’s  on each possible kernel polling for another kernel to send it a request. When a request is received, ti sends that kernel a new key. The solution builds, however as I am not on campus I cannot test it. It does build however, so instead I’ll work on refactoring my current solution to make it more readable.</w:t>
       </w:r>
     </w:p>
     <w:p>
@@ -3413,12 +3487,12 @@
         <w:pStyle w:val="Heading1"/>
         <w:rPr/>
       </w:pPr>
-      <w:bookmarkStart w:id="22" w:name="_Toc529314882"/>
+      <w:bookmarkStart w:id="23" w:name="_Toc529314882"/>
       <w:r>
         <w:rPr/>
         <w:t>Tests</w:t>
       </w:r>
-      <w:bookmarkEnd w:id="22"/>
+      <w:bookmarkEnd w:id="23"/>
     </w:p>
     <w:p>
       <w:pPr>
@@ -3434,12 +3508,12 @@
         <w:pStyle w:val="Heading1"/>
         <w:rPr/>
       </w:pPr>
-      <w:bookmarkStart w:id="23" w:name="_Toc529314883"/>
+      <w:bookmarkStart w:id="24" w:name="_Toc529314883"/>
       <w:r>
         <w:rPr/>
         <w:t>Timings, Results, Benchmarking</w:t>
       </w:r>
-      <w:bookmarkEnd w:id="23"/>
+      <w:bookmarkEnd w:id="24"/>
     </w:p>
     <w:p>
       <w:pPr>
@@ -3456,7 +3530,7 @@
           <w:docPartGallery w:val="Bibliographies"/>
           <w:docPartUnique w:val="true"/>
         </w:docPartObj>
-        <w:id w:val="1782682465"/>
+        <w:id w:val="140975359"/>
       </w:sdtPr>
       <w:sdtContent>
         <w:p>
@@ -3464,12 +3538,12 @@
             <w:pStyle w:val="Heading1"/>
             <w:rPr/>
           </w:pPr>
-          <w:bookmarkStart w:id="24" w:name="_Toc529314884"/>
+          <w:bookmarkStart w:id="25" w:name="_Toc529314884"/>
           <w:r>
             <w:rPr/>
             <w:t>References</w:t>
           </w:r>
-          <w:bookmarkEnd w:id="24"/>
+          <w:bookmarkEnd w:id="25"/>
         </w:p>
         <w:p>
           <w:pPr>
@@ -3902,11 +3976,47 @@
           </w:r>
           <w:r>
             <w:rPr/>
-            <w:t>, 26(5), pp.354</w:t>
+            <w:t>, 26(5), pp.3</w:t>
           </w:r>
           <w:r>
             <w:rPr/>
             <w:fldChar w:fldCharType="end"/>
+          </w:r>
+        </w:p>
+        <w:p>
+          <w:pPr>
+            <w:pStyle w:val="Normal"/>
+            <w:rPr/>
+          </w:pPr>
+          <w:r>
+            <w:rPr/>
+          </w:r>
+        </w:p>
+        <w:p>
+          <w:pPr>
+            <w:pStyle w:val="Normal"/>
+            <w:rPr/>
+          </w:pPr>
+          <w:r>
+            <w:rPr/>
+          </w:r>
+        </w:p>
+        <w:p>
+          <w:pPr>
+            <w:pStyle w:val="Normal"/>
+            <w:rPr/>
+          </w:pPr>
+          <w:r>
+            <w:rPr/>
+          </w:r>
+        </w:p>
+        <w:p>
+          <w:pPr>
+            <w:pStyle w:val="Normal"/>
+            <w:rPr/>
+          </w:pPr>
+          <w:r>
+            <w:rPr/>
           </w:r>
         </w:p>
         <w:p>
@@ -4687,6 +4797,16 @@
   </w:style>
   <w:style w:type="character" w:styleId="ListLabel5">
     <w:name w:val="ListLabel 5"/>
+    <w:qFormat/>
+    <w:rPr/>
+  </w:style>
+  <w:style w:type="character" w:styleId="ListLabel6">
+    <w:name w:val="ListLabel 6"/>
+    <w:qFormat/>
+    <w:rPr/>
+  </w:style>
+  <w:style w:type="character" w:styleId="ListLabel7">
+    <w:name w:val="ListLabel 7"/>
     <w:qFormat/>
     <w:rPr/>
   </w:style>

</xml_diff>

<commit_message>
many changes. investigating segfault
</commit_message>
<xml_diff>
--- a/coursework/LogBook.docx
+++ b/coursework/LogBook.docx
@@ -72,7 +72,7 @@
           <w:docPartGallery w:val="Table of Contents"/>
           <w:docPartUnique w:val="true"/>
         </w:docPartObj>
-        <w:id w:val="464779588"/>
+        <w:id w:val="1739246959"/>
       </w:sdtPr>
       <w:sdtContent>
         <w:p>
@@ -3530,7 +3530,50 @@
         <w:rPr/>
       </w:pPr>
       <w:r>
-        <w:rPr/>
+        <w:rPr>
+          <w:i w:val="false"/>
+          <w:iCs w:val="false"/>
+        </w:rPr>
+        <w:tab/>
+        <w:t>As a work-around I’ve decided to build two seperate executables using ifdef’s.</w:t>
+      </w:r>
+    </w:p>
+    <w:p>
+      <w:pPr>
+        <w:pStyle w:val="Heading2"/>
+        <w:rPr/>
+      </w:pPr>
+      <w:r>
+        <w:rPr/>
+        <w:t>05/12/2018</w:t>
+      </w:r>
+    </w:p>
+    <w:p>
+      <w:pPr>
+        <w:pStyle w:val="Normal"/>
+        <w:rPr/>
+      </w:pPr>
+      <w:r>
+        <w:rPr/>
+        <w:tab/>
+      </w:r>
+      <w:r>
+        <w:rPr/>
+        <w:t>Having discovered a segfault in my implemntation of the MPI segment, I’ve been working on figuring out where that’s going wrong.</w:t>
+      </w:r>
+    </w:p>
+    <w:p>
+      <w:pPr>
+        <w:pStyle w:val="Normal"/>
+        <w:rPr/>
+      </w:pPr>
+      <w:r>
+        <w:rPr/>
+        <w:tab/>
+      </w:r>
+      <w:r>
+        <w:rPr/>
+        <w:t>I’ve also updated all the README.md files to match the current new (and settled) implementation, i.e. having two seperate executables so that mpi can actully get a point where it can run.</w:t>
       </w:r>
     </w:p>
     <w:p>
@@ -3581,7 +3624,7 @@
           <w:docPartGallery w:val="Bibliographies"/>
           <w:docPartUnique w:val="true"/>
         </w:docPartObj>
-        <w:id w:val="291873840"/>
+        <w:id w:val="1356656523"/>
       </w:sdtPr>
       <w:sdtContent>
         <w:p>

</xml_diff>

<commit_message>
Final commit for master (hand-in) branch
</commit_message>
<xml_diff>
--- a/coursework/LogBook.docx
+++ b/coursework/LogBook.docx
@@ -31,6 +31,20 @@
         <w:rPr/>
         <w:t>Harrison Marcks</w:t>
       </w:r>
+    </w:p>
+    <w:p>
+      <w:pPr>
+        <w:pStyle w:val="Normal"/>
+        <w:rPr/>
+      </w:pPr>
+      <w:hyperlink r:id="rId2">
+        <w:r>
+          <w:rPr>
+            <w:rStyle w:val="InternetLink"/>
+          </w:rPr>
+          <w:t>https://github.com/HarrisonJM/ParallelComputing/tree/master/coursework</w:t>
+        </w:r>
+      </w:hyperlink>
     </w:p>
     <w:p>
       <w:pPr>
@@ -74,7 +88,7 @@
           <w:docPartGallery w:val="Table of Contents"/>
           <w:docPartUnique w:val="true"/>
         </w:docPartObj>
-        <w:id w:val="782660484"/>
+        <w:id w:val="233893314"/>
       </w:sdtPr>
       <w:sdtContent>
         <w:p>
@@ -105,6 +119,7 @@
             <w:rPr>
               <w:webHidden/>
               <w:rStyle w:val="IndexLink"/>
+              <w:vanish w:val="false"/>
             </w:rPr>
             <w:instrText> TOC \z \o "1-3" \u \h</w:instrText>
           </w:r>
@@ -112,6 +127,7 @@
             <w:rPr>
               <w:webHidden/>
               <w:rStyle w:val="IndexLink"/>
+              <w:vanish w:val="false"/>
             </w:rPr>
             <w:fldChar w:fldCharType="separate"/>
           </w:r>
@@ -120,6 +136,7 @@
               <w:rPr>
                 <w:webHidden/>
                 <w:rStyle w:val="IndexLink"/>
+                <w:vanish w:val="false"/>
               </w:rPr>
               <w:t>Introduction</w:t>
               <w:tab/>
@@ -141,6 +158,7 @@
               <w:rPr>
                 <w:webHidden/>
                 <w:rStyle w:val="IndexLink"/>
+                <w:vanish w:val="false"/>
               </w:rPr>
               <w:t>Background and Task Identification</w:t>
               <w:tab/>
@@ -162,6 +180,7 @@
               <w:rPr>
                 <w:webHidden/>
                 <w:rStyle w:val="IndexLink"/>
+                <w:vanish w:val="false"/>
               </w:rPr>
               <w:t>Research</w:t>
               <w:tab/>
@@ -183,6 +202,7 @@
               <w:rPr>
                 <w:webHidden/>
                 <w:rStyle w:val="IndexLink"/>
+                <w:vanish w:val="false"/>
               </w:rPr>
               <w:t>Libraries</w:t>
               <w:tab/>
@@ -204,6 +224,7 @@
               <w:rPr>
                 <w:webHidden/>
                 <w:rStyle w:val="IndexLink"/>
+                <w:vanish w:val="false"/>
               </w:rPr>
               <w:t>Programs</w:t>
               <w:tab/>
@@ -225,6 +246,7 @@
               <w:rPr>
                 <w:webHidden/>
                 <w:rStyle w:val="IndexLink"/>
+                <w:vanish w:val="false"/>
               </w:rPr>
               <w:t>Algorithms</w:t>
               <w:tab/>
@@ -246,6 +268,7 @@
               <w:rPr>
                 <w:webHidden/>
                 <w:rStyle w:val="IndexLink"/>
+                <w:vanish w:val="false"/>
               </w:rPr>
               <w:t>Generate and test [CITATION Wik08 \l 2057]</w:t>
               <w:tab/>
@@ -267,6 +290,7 @@
               <w:rPr>
                 <w:webHidden/>
                 <w:rStyle w:val="IndexLink"/>
+                <w:vanish w:val="false"/>
               </w:rPr>
               <w:t>Depth-first [CITATION Pel76 \l 2057][CITATION Pel76 \l 2057]</w:t>
               <w:tab/>
@@ -288,6 +312,7 @@
               <w:rPr>
                 <w:webHidden/>
                 <w:rStyle w:val="IndexLink"/>
+                <w:vanish w:val="false"/>
               </w:rPr>
               <w:t>Breadth-First [CITATION Kon03 \l 2057][CITATION Wik12 \l 2057]</w:t>
               <w:tab/>
@@ -309,6 +334,7 @@
               <w:rPr>
                 <w:webHidden/>
                 <w:rStyle w:val="IndexLink"/>
+                <w:vanish w:val="false"/>
               </w:rPr>
               <w:t>Dictionary Attack [CITATION Jef09 \l 2057][CITATION Wik081 \l 2057]</w:t>
               <w:tab/>
@@ -330,6 +356,7 @@
               <w:rPr>
                 <w:webHidden/>
                 <w:rStyle w:val="IndexLink"/>
+                <w:vanish w:val="false"/>
               </w:rPr>
               <w:t>Rainbow Table [CITATION Phi03 \l 2057] [CITATION Wik18 \l 2057]</w:t>
               <w:tab/>
@@ -351,6 +378,7 @@
               <w:rPr>
                 <w:webHidden/>
                 <w:rStyle w:val="IndexLink"/>
+                <w:vanish w:val="false"/>
               </w:rPr>
               <w:t>Benchmarking strategies and Result Presentations</w:t>
               <w:tab/>
@@ -372,6 +400,7 @@
               <w:rPr>
                 <w:webHidden/>
                 <w:rStyle w:val="IndexLink"/>
+                <w:vanish w:val="false"/>
               </w:rPr>
               <w:t>Design</w:t>
               <w:tab/>
@@ -393,6 +422,7 @@
               <w:rPr>
                 <w:webHidden/>
                 <w:rStyle w:val="IndexLink"/>
+                <w:vanish w:val="false"/>
               </w:rPr>
               <w:t>Methodology</w:t>
               <w:tab/>
@@ -414,6 +444,7 @@
               <w:rPr>
                 <w:webHidden/>
                 <w:rStyle w:val="IndexLink"/>
+                <w:vanish w:val="false"/>
               </w:rPr>
               <w:t>Steps</w:t>
               <w:tab/>
@@ -435,6 +466,7 @@
               <w:rPr>
                 <w:webHidden/>
                 <w:rStyle w:val="IndexLink"/>
+                <w:vanish w:val="false"/>
               </w:rPr>
               <w:t>Tasks</w:t>
               <w:tab/>
@@ -456,6 +488,7 @@
               <w:rPr>
                 <w:webHidden/>
                 <w:rStyle w:val="IndexLink"/>
+                <w:vanish w:val="false"/>
               </w:rPr>
               <w:t>Implementation</w:t>
               <w:tab/>
@@ -477,6 +510,7 @@
               <w:rPr>
                 <w:webHidden/>
                 <w:rStyle w:val="IndexLink"/>
+                <w:vanish w:val="false"/>
               </w:rPr>
               <w:t>03/11/2018</w:t>
               <w:tab/>
@@ -498,6 +532,7 @@
               <w:rPr>
                 <w:webHidden/>
                 <w:rStyle w:val="IndexLink"/>
+                <w:vanish w:val="false"/>
               </w:rPr>
               <w:t>04/11/2018</w:t>
               <w:tab/>
@@ -519,6 +554,7 @@
               <w:rPr>
                 <w:webHidden/>
                 <w:rStyle w:val="IndexLink"/>
+                <w:vanish w:val="false"/>
               </w:rPr>
               <w:t>06/11/2018</w:t>
               <w:tab/>
@@ -540,6 +576,7 @@
               <w:rPr>
                 <w:webHidden/>
                 <w:rStyle w:val="IndexLink"/>
+                <w:vanish w:val="false"/>
               </w:rPr>
               <w:t>09/11/2018</w:t>
               <w:tab/>
@@ -561,6 +598,7 @@
               <w:rPr>
                 <w:webHidden/>
                 <w:rStyle w:val="IndexLink"/>
+                <w:vanish w:val="false"/>
               </w:rPr>
               <w:t>20/11/2018</w:t>
               <w:tab/>
@@ -582,6 +620,7 @@
               <w:rPr>
                 <w:webHidden/>
                 <w:rStyle w:val="IndexLink"/>
+                <w:vanish w:val="false"/>
               </w:rPr>
               <w:t>21/11/2018</w:t>
               <w:tab/>
@@ -603,6 +642,7 @@
               <w:rPr>
                 <w:webHidden/>
                 <w:rStyle w:val="IndexLink"/>
+                <w:vanish w:val="false"/>
               </w:rPr>
               <w:t>23/11/2018</w:t>
               <w:tab/>
@@ -624,6 +664,7 @@
               <w:rPr>
                 <w:webHidden/>
                 <w:rStyle w:val="IndexLink"/>
+                <w:vanish w:val="false"/>
               </w:rPr>
               <w:t>28/11/2018</w:t>
               <w:tab/>
@@ -645,6 +686,7 @@
               <w:rPr>
                 <w:webHidden/>
                 <w:rStyle w:val="IndexLink"/>
+                <w:vanish w:val="false"/>
               </w:rPr>
               <w:t>03/12/2018</w:t>
               <w:tab/>
@@ -666,6 +708,7 @@
               <w:rPr>
                 <w:webHidden/>
                 <w:rStyle w:val="IndexLink"/>
+                <w:vanish w:val="false"/>
               </w:rPr>
               <w:t>05/12/2018</w:t>
               <w:tab/>
@@ -687,6 +730,7 @@
               <w:rPr>
                 <w:webHidden/>
                 <w:rStyle w:val="IndexLink"/>
+                <w:vanish w:val="false"/>
               </w:rPr>
               <w:t>Timings, Results, Benchmarking</w:t>
               <w:tab/>
@@ -708,6 +752,7 @@
               <w:rPr>
                 <w:webHidden/>
                 <w:rStyle w:val="IndexLink"/>
+                <w:vanish w:val="false"/>
               </w:rPr>
               <w:t>Serial</w:t>
               <w:tab/>
@@ -729,6 +774,7 @@
               <w:rPr>
                 <w:webHidden/>
                 <w:rStyle w:val="IndexLink"/>
+                <w:vanish w:val="false"/>
               </w:rPr>
               <w:t>OpenMP (16 processes)</w:t>
               <w:tab/>
@@ -750,6 +796,7 @@
               <w:rPr>
                 <w:webHidden/>
                 <w:rStyle w:val="IndexLink"/>
+                <w:vanish w:val="false"/>
               </w:rPr>
               <w:t>MPI</w:t>
               <w:tab/>
@@ -771,6 +818,7 @@
               <w:rPr>
                 <w:webHidden/>
                 <w:rStyle w:val="IndexLink"/>
+                <w:vanish w:val="false"/>
               </w:rPr>
               <w:t>Final</w:t>
               <w:tab/>
@@ -792,6 +840,7 @@
               <w:rPr>
                 <w:webHidden/>
                 <w:rStyle w:val="IndexLink"/>
+                <w:vanish w:val="false"/>
               </w:rPr>
               <w:t>Review</w:t>
               <w:tab/>
@@ -813,6 +862,7 @@
               <w:rPr>
                 <w:webHidden/>
                 <w:rStyle w:val="IndexLink"/>
+                <w:vanish w:val="false"/>
               </w:rPr>
               <w:t>References</w:t>
               <w:tab/>
@@ -1139,7 +1189,7 @@
                         </pic:cNvPicPr>
                       </pic:nvPicPr>
                       <pic:blipFill>
-                        <a:blip r:embed="rId2"/>
+                        <a:blip r:embed="rId3"/>
                         <a:stretch>
                           <a:fillRect/>
                         </a:stretch>
@@ -1167,9 +1217,9 @@
                       <wp:posOffset>0</wp:posOffset>
                     </wp:positionH>
                     <wp:positionV relativeFrom="paragraph">
-                      <wp:posOffset>-3810</wp:posOffset>
+                      <wp:posOffset>-3175</wp:posOffset>
                     </wp:positionV>
-                    <wp:extent cx="2501265" cy="1729740"/>
+                    <wp:extent cx="2501900" cy="1730375"/>
                     <wp:effectExtent l="0" t="0" r="19050" b="28575"/>
                     <wp:wrapNone/>
                     <wp:docPr id="1" name="Group 9"/>
@@ -1180,15 +1230,15 @@
                           <wpg:grpSpPr>
                             <a:xfrm>
                               <a:off x="0" y="0"/>
-                              <a:ext cx="2500560" cy="1729080"/>
+                              <a:ext cx="2501280" cy="1729800"/>
                             </a:xfrm>
                           </wpg:grpSpPr>
                           <wps:wsp>
                             <wps:cNvSpPr/>
                             <wps:spPr>
                               <a:xfrm>
-                                <a:off x="1567800" y="0"/>
-                                <a:ext cx="241920" cy="241920"/>
+                                <a:off x="1568520" y="0"/>
+                                <a:ext cx="241200" cy="241200"/>
                               </a:xfrm>
                               <a:prstGeom prst="rect">
                                 <a:avLst/>
@@ -1251,8 +1301,8 @@
                             <wps:cNvSpPr/>
                             <wps:spPr>
                               <a:xfrm>
-                                <a:off x="786240" y="681480"/>
-                                <a:ext cx="241920" cy="242640"/>
+                                <a:off x="786600" y="681840"/>
+                                <a:ext cx="241200" cy="241920"/>
                               </a:xfrm>
                               <a:prstGeom prst="rect">
                                 <a:avLst/>
@@ -1315,8 +1365,8 @@
                             <wps:cNvSpPr/>
                             <wps:spPr>
                               <a:xfrm>
-                                <a:off x="0" y="1487160"/>
-                                <a:ext cx="241920" cy="241920"/>
+                                <a:off x="0" y="1488600"/>
+                                <a:ext cx="241200" cy="241200"/>
                               </a:xfrm>
                               <a:prstGeom prst="rect">
                                 <a:avLst/>
@@ -1379,8 +1429,8 @@
                             <wps:cNvSpPr/>
                             <wps:spPr>
                               <a:xfrm>
-                                <a:off x="757440" y="1487160"/>
-                                <a:ext cx="241920" cy="241920"/>
+                                <a:off x="758160" y="1488600"/>
+                                <a:ext cx="241200" cy="241200"/>
                               </a:xfrm>
                               <a:prstGeom prst="rect">
                                 <a:avLst/>
@@ -1443,8 +1493,8 @@
                             <wps:cNvSpPr/>
                             <wps:spPr>
                               <a:xfrm>
-                                <a:off x="2258640" y="709920"/>
-                                <a:ext cx="241920" cy="242640"/>
+                                <a:off x="2260080" y="710640"/>
+                                <a:ext cx="241200" cy="241920"/>
                               </a:xfrm>
                               <a:prstGeom prst="rect">
                                 <a:avLst/>
@@ -1507,8 +1557,8 @@
                             <wps:cNvSpPr/>
                             <wps:spPr>
                               <a:xfrm>
-                                <a:off x="1491480" y="709920"/>
-                                <a:ext cx="241920" cy="242640"/>
+                                <a:off x="1492200" y="710640"/>
+                                <a:ext cx="241200" cy="241920"/>
                               </a:xfrm>
                               <a:prstGeom prst="rect">
                                 <a:avLst/>
@@ -1571,8 +1621,8 @@
                             <wps:cNvSpPr/>
                             <wps:spPr>
                               <a:xfrm>
-                                <a:off x="1491480" y="1487160"/>
-                                <a:ext cx="241920" cy="241920"/>
+                                <a:off x="1492200" y="1488600"/>
+                                <a:ext cx="241200" cy="241200"/>
                               </a:xfrm>
                               <a:prstGeom prst="rect">
                                 <a:avLst/>
@@ -1639,8 +1689,8 @@
               </mc:Choice>
               <mc:Fallback>
                 <w:pict>
-                  <v:group id="shape_0" alt="Group 9" style="position:absolute;margin-left:0pt;margin-top:-0.3pt;width:196.9pt;height:136.15pt" coordorigin="0,-6" coordsize="3938,2723">
-                    <v:rect id="shape_0" fillcolor="white" stroked="t" style="position:absolute;left:2469;top:-6;width:380;height:380">
+                  <v:group id="shape_0" alt="Group 9" style="position:absolute;margin-left:0pt;margin-top:-0.25pt;width:196.95pt;height:136.2pt" coordorigin="0,-5" coordsize="3939,2724">
+                    <v:rect id="shape_0" fillcolor="white" stroked="t" style="position:absolute;left:2470;top:-5;width:379;height:379">
                       <v:textbox>
                         <w:txbxContent>
                           <w:p>
@@ -1679,7 +1729,7 @@
                       <v:fill o:detectmouseclick="t" type="solid" color2="black"/>
                       <v:stroke color="black" weight="6480" joinstyle="round" endcap="flat"/>
                     </v:rect>
-                    <v:rect id="shape_0" fillcolor="white" stroked="t" style="position:absolute;left:1238;top:1067;width:380;height:381">
+                    <v:rect id="shape_0" fillcolor="white" stroked="t" style="position:absolute;left:1239;top:1069;width:379;height:380">
                       <v:textbox>
                         <w:txbxContent>
                           <w:p>
@@ -1718,7 +1768,7 @@
                       <v:fill o:detectmouseclick="t" type="solid" color2="black"/>
                       <v:stroke color="black" weight="6480" joinstyle="round" endcap="flat"/>
                     </v:rect>
-                    <v:rect id="shape_0" fillcolor="white" stroked="t" style="position:absolute;left:0;top:2336;width:380;height:380">
+                    <v:rect id="shape_0" fillcolor="white" stroked="t" style="position:absolute;left:0;top:2339;width:379;height:379">
                       <v:textbox>
                         <w:txbxContent>
                           <w:p>
@@ -1757,7 +1807,7 @@
                       <v:fill o:detectmouseclick="t" type="solid" color2="black"/>
                       <v:stroke color="black" weight="6480" joinstyle="round" endcap="flat"/>
                     </v:rect>
-                    <v:rect id="shape_0" fillcolor="white" stroked="t" style="position:absolute;left:1193;top:2336;width:380;height:380">
+                    <v:rect id="shape_0" fillcolor="white" stroked="t" style="position:absolute;left:1194;top:2339;width:379;height:379">
                       <v:textbox>
                         <w:txbxContent>
                           <w:p>
@@ -1796,7 +1846,7 @@
                       <v:fill o:detectmouseclick="t" type="solid" color2="black"/>
                       <v:stroke color="black" weight="6480" joinstyle="round" endcap="flat"/>
                     </v:rect>
-                    <v:rect id="shape_0" fillcolor="white" stroked="t" style="position:absolute;left:3557;top:1112;width:380;height:381">
+                    <v:rect id="shape_0" fillcolor="white" stroked="t" style="position:absolute;left:3559;top:1114;width:379;height:380">
                       <v:textbox>
                         <w:txbxContent>
                           <w:p>
@@ -1835,7 +1885,7 @@
                       <v:fill o:detectmouseclick="t" type="solid" color2="black"/>
                       <v:stroke color="black" weight="6480" joinstyle="round" endcap="flat"/>
                     </v:rect>
-                    <v:rect id="shape_0" fillcolor="white" stroked="t" style="position:absolute;left:2349;top:1112;width:380;height:381">
+                    <v:rect id="shape_0" fillcolor="white" stroked="t" style="position:absolute;left:2350;top:1114;width:379;height:380">
                       <v:textbox>
                         <w:txbxContent>
                           <w:p>
@@ -1874,7 +1924,7 @@
                       <v:fill o:detectmouseclick="t" type="solid" color2="black"/>
                       <v:stroke color="black" weight="6480" joinstyle="round" endcap="flat"/>
                     </v:rect>
-                    <v:rect id="shape_0" fillcolor="white" stroked="t" style="position:absolute;left:2349;top:2336;width:380;height:380">
+                    <v:rect id="shape_0" fillcolor="white" stroked="t" style="position:absolute;left:2350;top:2339;width:379;height:379">
                       <v:textbox>
                         <w:txbxContent>
                           <w:p>
@@ -1928,7 +1978,7 @@
             <w:rPr/>
             <w:t xml:space="preserve">(Image credit: Wikipedia, </w:t>
           </w:r>
-          <w:hyperlink r:id="rId3">
+          <w:hyperlink r:id="rId4">
             <w:r>
               <w:rPr>
                 <w:rStyle w:val="InternetLink"/>
@@ -2373,7 +2423,7 @@
                         </pic:cNvPicPr>
                       </pic:nvPicPr>
                       <pic:blipFill>
-                        <a:blip r:embed="rId4"/>
+                        <a:blip r:embed="rId5"/>
                         <a:stretch>
                           <a:fillRect/>
                         </a:stretch>
@@ -2458,7 +2508,7 @@
                         </pic:cNvPicPr>
                       </pic:nvPicPr>
                       <pic:blipFill>
-                        <a:blip r:embed="rId5"/>
+                        <a:blip r:embed="rId6"/>
                         <a:stretch>
                           <a:fillRect/>
                         </a:stretch>
@@ -2757,7 +2807,7 @@
                         </pic:cNvPicPr>
                       </pic:nvPicPr>
                       <pic:blipFill>
-                        <a:blip r:embed="rId6"/>
+                        <a:blip r:embed="rId7"/>
                         <a:stretch>
                           <a:fillRect/>
                         </a:stretch>
@@ -2787,7 +2837,7 @@
             <w:rPr/>
             <w:t xml:space="preserve">(Graph From: </w:t>
           </w:r>
-          <w:hyperlink r:id="rId7">
+          <w:hyperlink r:id="rId8">
             <w:r>
               <w:rPr>
                 <w:rStyle w:val="InternetLink"/>
@@ -6805,8 +6855,8 @@
                     </pic:cNvPicPr>
                   </pic:nvPicPr>
                   <pic:blipFill>
-                    <a:blip r:embed="rId8"/>
-                    <a:srcRect l="54128" t="18708" r="17692" b="10603"/>
+                    <a:blip r:embed="rId9"/>
+                    <a:srcRect l="54135" t="18708" r="17694" b="10603"/>
                     <a:stretch>
                       <a:fillRect/>
                     </a:stretch>
@@ -7014,7 +7064,7 @@
           <w:docPartGallery w:val="Bibliographies"/>
           <w:docPartUnique w:val="true"/>
         </w:docPartObj>
-        <w:id w:val="750864063"/>
+        <w:id w:val="1698273680"/>
       </w:sdtPr>
       <w:sdtContent>
         <w:p>
@@ -7462,7 +7512,7 @@
           </w:r>
           <w:r>
             <w:rPr/>
-            <w:t>, 26(5), pp</w:t>
+            <w:t>, 26(5), p</w:t>
           </w:r>
           <w:r>
             <w:rPr/>
@@ -7606,6 +7656,24 @@
         </w:p>
         <w:p>
           <w:pPr>
+            <w:pStyle w:val="Normal"/>
+            <w:rPr/>
+          </w:pPr>
+          <w:r>
+            <w:rPr/>
+          </w:r>
+        </w:p>
+        <w:p>
+          <w:pPr>
+            <w:pStyle w:val="Normal"/>
+            <w:rPr/>
+          </w:pPr>
+          <w:r>
+            <w:rPr/>
+          </w:r>
+        </w:p>
+        <w:p>
+          <w:pPr>
             <w:pStyle w:val="Bibliography"/>
             <w:rPr/>
           </w:pPr>
@@ -7618,7 +7686,7 @@
             <w:pStyle w:val="Normal"/>
             <w:rPr/>
           </w:pPr>
-          <w:hyperlink r:id="rId9">
+          <w:hyperlink r:id="rId10">
             <w:r>
               <w:rPr/>
             </w:r>
@@ -7658,7 +7726,7 @@
       </w:r>
     </w:p>
     <w:sectPr>
-      <w:headerReference w:type="default" r:id="rId10"/>
+      <w:headerReference w:type="default" r:id="rId11"/>
       <w:type w:val="nextPage"/>
       <w:pgSz w:w="11906" w:h="16838"/>
       <w:pgMar w:left="1440" w:right="1440" w:header="708" w:top="1440" w:footer="0" w:bottom="1440" w:gutter="0"/>
@@ -8339,6 +8407,11 @@
   </w:style>
   <w:style w:type="character" w:styleId="ListLabel9">
     <w:name w:val="ListLabel 9"/>
+    <w:qFormat/>
+    <w:rPr/>
+  </w:style>
+  <w:style w:type="character" w:styleId="ListLabel10">
+    <w:name w:val="ListLabel 10"/>
     <w:qFormat/>
     <w:rPr/>
   </w:style>

</xml_diff>